<commit_message>
do first round of editing, after assembly
</commit_message>
<xml_diff>
--- a/Week8_OrgNeedsPresentation/BachmeierNTIM8301-8.docx
+++ b/Week8_OrgNeedsPresentation/BachmeierNTIM8301-8.docx
@@ -137,6 +137,7 @@
           <w:id w:val="-1494180555"/>
           <w:citation/>
         </w:sdtPr>
+        <w:sdtEndPr/>
         <w:sdtContent>
           <w:r>
             <w:fldChar w:fldCharType="begin"/>
@@ -196,13 +197,7 @@
       </w:r>
       <w:proofErr w:type="gramEnd"/>
       <w:r>
-        <w:t xml:space="preserve"> feel like a waste.</w:t>
-      </w:r>
-      <w:r>
-        <w:t xml:space="preserve">  </w:t>
-      </w:r>
-      <w:r>
-        <w:t xml:space="preserve">However, investments in other aspects of the organization reduce risk and improve continuity.  </w:t>
+        <w:t xml:space="preserve"> feel like a waste.  However, investments in other aspects of the organization reduce risk and improve continuity.  </w:t>
       </w:r>
     </w:p>
     <w:p>
@@ -231,6 +226,7 @@
           <w:id w:val="1230808670"/>
           <w:citation/>
         </w:sdtPr>
+        <w:sdtEndPr/>
         <w:sdtContent>
           <w:r>
             <w:fldChar w:fldCharType="begin"/>
@@ -271,6 +267,7 @@
           <w:id w:val="1569614785"/>
           <w:citation/>
         </w:sdtPr>
+        <w:sdtEndPr/>
         <w:sdtContent>
           <w:r>
             <w:fldChar w:fldCharType="begin"/>
@@ -343,6 +340,7 @@
           <w:id w:val="2115399420"/>
           <w:citation/>
         </w:sdtPr>
+        <w:sdtEndPr/>
         <w:sdtContent>
           <w:r>
             <w:fldChar w:fldCharType="begin"/>
@@ -372,6 +370,7 @@
           <w:id w:val="613792373"/>
           <w:citation/>
         </w:sdtPr>
+        <w:sdtEndPr/>
         <w:sdtContent>
           <w:r>
             <w:fldChar w:fldCharType="begin"/>
@@ -401,6 +400,7 @@
           <w:id w:val="1326631952"/>
           <w:citation/>
         </w:sdtPr>
+        <w:sdtEndPr/>
         <w:sdtContent>
           <w:r>
             <w:fldChar w:fldCharType="begin"/>
@@ -477,6 +477,7 @@
           <w:id w:val="801051225"/>
           <w:citation/>
         </w:sdtPr>
+        <w:sdtEndPr/>
         <w:sdtContent>
           <w:r>
             <w:fldChar w:fldCharType="begin"/>
@@ -512,6 +513,7 @@
           <w:id w:val="-2030861568"/>
           <w:citation/>
         </w:sdtPr>
+        <w:sdtEndPr/>
         <w:sdtContent>
           <w:r>
             <w:fldChar w:fldCharType="begin"/>
@@ -549,6 +551,7 @@
           <w:id w:val="-902989080"/>
           <w:citation/>
         </w:sdtPr>
+        <w:sdtEndPr/>
         <w:sdtContent>
           <w:r>
             <w:fldChar w:fldCharType="begin"/>
@@ -578,6 +581,7 @@
           <w:id w:val="1253400899"/>
           <w:citation/>
         </w:sdtPr>
+        <w:sdtEndPr/>
         <w:sdtContent>
           <w:r>
             <w:fldChar w:fldCharType="begin"/>
@@ -621,6 +625,7 @@
           <w:id w:val="-793837831"/>
           <w:citation/>
         </w:sdtPr>
+        <w:sdtEndPr/>
         <w:sdtContent>
           <w:r>
             <w:fldChar w:fldCharType="begin"/>
@@ -650,6 +655,7 @@
           <w:id w:val="-704022857"/>
           <w:citation/>
         </w:sdtPr>
+        <w:sdtEndPr/>
         <w:sdtContent>
           <w:r>
             <w:fldChar w:fldCharType="begin"/>
@@ -713,6 +719,7 @@
           <w:id w:val="-1532794121"/>
           <w:citation/>
         </w:sdtPr>
+        <w:sdtEndPr/>
         <w:sdtContent>
           <w:r>
             <w:fldChar w:fldCharType="begin"/>
@@ -750,6 +757,7 @@
           <w:id w:val="1182395945"/>
           <w:citation/>
         </w:sdtPr>
+        <w:sdtEndPr/>
         <w:sdtContent>
           <w:r>
             <w:fldChar w:fldCharType="begin"/>
@@ -779,6 +787,7 @@
           <w:id w:val="-1283337630"/>
           <w:citation/>
         </w:sdtPr>
+        <w:sdtEndPr/>
         <w:sdtContent>
           <w:r>
             <w:fldChar w:fldCharType="begin"/>
@@ -808,6 +817,7 @@
           <w:id w:val="-1099015800"/>
           <w:citation/>
         </w:sdtPr>
+        <w:sdtEndPr/>
         <w:sdtContent>
           <w:r>
             <w:fldChar w:fldCharType="begin"/>
@@ -878,6 +888,7 @@
           <w:id w:val="-625392559"/>
           <w:citation/>
         </w:sdtPr>
+        <w:sdtEndPr/>
         <w:sdtContent>
           <w:r>
             <w:fldChar w:fldCharType="begin"/>
@@ -907,6 +918,7 @@
           <w:id w:val="-210106688"/>
           <w:citation/>
         </w:sdtPr>
+        <w:sdtEndPr/>
         <w:sdtContent>
           <w:r>
             <w:fldChar w:fldCharType="begin"/>
@@ -944,6 +956,7 @@
           <w:id w:val="1002161015"/>
           <w:citation/>
         </w:sdtPr>
+        <w:sdtEndPr/>
         <w:sdtContent>
           <w:r>
             <w:fldChar w:fldCharType="begin"/>
@@ -981,6 +994,7 @@
           <w:id w:val="-944850106"/>
           <w:citation/>
         </w:sdtPr>
+        <w:sdtEndPr/>
         <w:sdtContent>
           <w:r>
             <w:fldChar w:fldCharType="begin"/>
@@ -1010,6 +1024,7 @@
           <w:id w:val="282934556"/>
           <w:citation/>
         </w:sdtPr>
+        <w:sdtEndPr/>
         <w:sdtContent>
           <w:r>
             <w:fldChar w:fldCharType="begin"/>
@@ -1047,6 +1062,7 @@
           <w:id w:val="-31344440"/>
           <w:citation/>
         </w:sdtPr>
+        <w:sdtEndPr/>
         <w:sdtContent>
           <w:r>
             <w:fldChar w:fldCharType="begin"/>
@@ -1080,6 +1096,7 @@
           <w:id w:val="1940564546"/>
           <w:citation/>
         </w:sdtPr>
+        <w:sdtEndPr/>
         <w:sdtContent>
           <w:r>
             <w:fldChar w:fldCharType="begin"/>
@@ -1168,6 +1185,7 @@
           <w:id w:val="-176345196"/>
           <w:citation/>
         </w:sdtPr>
+        <w:sdtEndPr/>
         <w:sdtContent>
           <w:r>
             <w:fldChar w:fldCharType="begin"/>
@@ -1197,6 +1215,7 @@
           <w:id w:val="-1995089459"/>
           <w:citation/>
         </w:sdtPr>
+        <w:sdtEndPr/>
         <w:sdtContent>
           <w:r>
             <w:fldChar w:fldCharType="begin"/>
@@ -1281,6 +1300,7 @@
           <w:id w:val="-2059923441"/>
           <w:citation/>
         </w:sdtPr>
+        <w:sdtEndPr/>
         <w:sdtContent>
           <w:r>
             <w:fldChar w:fldCharType="begin"/>
@@ -1310,6 +1330,7 @@
           <w:id w:val="-1742095713"/>
           <w:citation/>
         </w:sdtPr>
+        <w:sdtEndPr/>
         <w:sdtContent>
           <w:r>
             <w:fldChar w:fldCharType="begin"/>
@@ -1347,6 +1368,7 @@
           <w:id w:val="1118097184"/>
           <w:citation/>
         </w:sdtPr>
+        <w:sdtEndPr/>
         <w:sdtContent>
           <w:r>
             <w:fldChar w:fldCharType="begin"/>
@@ -1443,6 +1465,7 @@
           <w:id w:val="-637180100"/>
           <w:citation/>
         </w:sdtPr>
+        <w:sdtEndPr/>
         <w:sdtContent>
           <w:r>
             <w:fldChar w:fldCharType="begin"/>
@@ -1480,6 +1503,7 @@
           <w:id w:val="-610128432"/>
           <w:citation/>
         </w:sdtPr>
+        <w:sdtEndPr/>
         <w:sdtContent>
           <w:r>
             <w:fldChar w:fldCharType="begin"/>
@@ -1516,6 +1540,7 @@
           <w:id w:val="-1170865780"/>
           <w:citation/>
         </w:sdtPr>
+        <w:sdtEndPr/>
         <w:sdtContent>
           <w:r>
             <w:fldChar w:fldCharType="begin"/>
@@ -1575,6 +1600,7 @@
           <w:id w:val="724805024"/>
           <w:citation/>
         </w:sdtPr>
+        <w:sdtEndPr/>
         <w:sdtContent>
           <w:r>
             <w:fldChar w:fldCharType="begin"/>
@@ -1604,6 +1630,7 @@
           <w:id w:val="-1713567013"/>
           <w:citation/>
         </w:sdtPr>
+        <w:sdtEndPr/>
         <w:sdtContent>
           <w:r>
             <w:fldChar w:fldCharType="begin"/>
@@ -1633,6 +1660,7 @@
           <w:id w:val="-1900196567"/>
           <w:citation/>
         </w:sdtPr>
+        <w:sdtEndPr/>
         <w:sdtContent>
           <w:r>
             <w:fldChar w:fldCharType="begin"/>
@@ -1662,6 +1690,7 @@
           <w:id w:val="1204747218"/>
           <w:citation/>
         </w:sdtPr>
+        <w:sdtEndPr/>
         <w:sdtContent>
           <w:r>
             <w:fldChar w:fldCharType="begin"/>
@@ -1722,6 +1751,7 @@
           <w:id w:val="1536613689"/>
           <w:citation/>
         </w:sdtPr>
+        <w:sdtEndPr/>
         <w:sdtContent>
           <w:r>
             <w:fldChar w:fldCharType="begin"/>
@@ -1754,6 +1784,7 @@
           <w:id w:val="1776277824"/>
           <w:citation/>
         </w:sdtPr>
+        <w:sdtEndPr/>
         <w:sdtContent>
           <w:r>
             <w:fldChar w:fldCharType="begin"/>
@@ -1783,6 +1814,7 @@
           <w:id w:val="-1288509646"/>
           <w:citation/>
         </w:sdtPr>
+        <w:sdtEndPr/>
         <w:sdtContent>
           <w:r>
             <w:fldChar w:fldCharType="begin"/>
@@ -1858,6 +1890,7 @@
           <w:id w:val="-1274085217"/>
           <w:citation/>
         </w:sdtPr>
+        <w:sdtEndPr/>
         <w:sdtContent>
           <w:r>
             <w:fldChar w:fldCharType="begin"/>
@@ -1890,6 +1923,7 @@
           <w:id w:val="-397291828"/>
           <w:citation/>
         </w:sdtPr>
+        <w:sdtEndPr/>
         <w:sdtContent>
           <w:r>
             <w:fldChar w:fldCharType="begin"/>
@@ -1939,6 +1973,7 @@
           <w:id w:val="567532436"/>
           <w:citation/>
         </w:sdtPr>
+        <w:sdtEndPr/>
         <w:sdtContent>
           <w:r>
             <w:fldChar w:fldCharType="begin"/>
@@ -1968,6 +2003,7 @@
           <w:id w:val="-1995171479"/>
           <w:citation/>
         </w:sdtPr>
+        <w:sdtEndPr/>
         <w:sdtContent>
           <w:r>
             <w:fldChar w:fldCharType="begin"/>
@@ -2047,13 +2083,7 @@
         <w:t xml:space="preserve"> </w:t>
       </w:r>
       <w:r>
-        <w:t>Translating the protection requirements into security implementations ha</w:t>
-      </w:r>
-      <w:r>
-        <w:t>ve</w:t>
-      </w:r>
-      <w:r>
-        <w:t xml:space="preserve"> a wide range of maturity levels that could follow a good, better, best approach.  Ideally, Hi-Tech would only follow the </w:t>
+        <w:t xml:space="preserve">Translating the protection requirements into security implementations have a wide range of maturity levels that could follow a good, better, best approach.  Ideally, Hi-Tech would only follow the </w:t>
       </w:r>
       <w:proofErr w:type="gramStart"/>
       <w:r>
@@ -2068,6 +2098,7 @@
           <w:id w:val="594208851"/>
           <w:citation/>
         </w:sdtPr>
+        <w:sdtEndPr/>
         <w:sdtContent>
           <w:r>
             <w:fldChar w:fldCharType="begin"/>
@@ -2111,6 +2142,7 @@
           <w:id w:val="-1120222829"/>
           <w:citation/>
         </w:sdtPr>
+        <w:sdtEndPr/>
         <w:sdtContent>
           <w:r>
             <w:fldChar w:fldCharType="begin"/>
@@ -2166,6 +2198,7 @@
           <w:id w:val="1583720909"/>
           <w:citation/>
         </w:sdtPr>
+        <w:sdtEndPr/>
         <w:sdtContent>
           <w:r>
             <w:fldChar w:fldCharType="begin"/>
@@ -2201,6 +2234,7 @@
           <w:id w:val="-2110953603"/>
           <w:citation/>
         </w:sdtPr>
+        <w:sdtEndPr/>
         <w:sdtContent>
           <w:r>
             <w:fldChar w:fldCharType="begin"/>
@@ -2995,6 +3029,7 @@
   <w:style w:type="character" w:default="1" w:styleId="DefaultParagraphFont">
     <w:name w:val="Default Paragraph Font"/>
     <w:uiPriority w:val="1"/>
+    <w:semiHidden/>
     <w:unhideWhenUsed/>
   </w:style>
   <w:style w:type="table" w:default="1" w:styleId="TableNormal">
@@ -4343,7 +4378,7 @@
 </file>
 
 <file path=customXml/itemProps1.xml><?xml version="1.0" encoding="utf-8"?>
-<ds:datastoreItem xmlns:ds="http://schemas.openxmlformats.org/officeDocument/2006/customXml" ds:itemID="{6E7C7B3F-CDED-421D-879E-790FFE38EC29}">
+<ds:datastoreItem xmlns:ds="http://schemas.openxmlformats.org/officeDocument/2006/customXml" ds:itemID="{591239DC-94F4-4C05-8894-33308F04489B}">
   <ds:schemaRefs>
     <ds:schemaRef ds:uri="http://schemas.openxmlformats.org/officeDocument/2006/bibliography"/>
   </ds:schemaRefs>

</xml_diff>

<commit_message>
sync paper and pptx
</commit_message>
<xml_diff>
--- a/Week8_OrgNeedsPresentation/BachmeierNTIM8301-8.docx
+++ b/Week8_OrgNeedsPresentation/BachmeierNTIM8301-8.docx
@@ -346,7 +346,7 @@
         <w:t>There is an abundance of standards and frameworks available to determine if decisions are being made consistently across the industry.  Four common incarnations are the Risk Management Framework (RMF), ISO2700x, NIST Cybersecurity Framework, and COBIT v5.  Each of these approaches follows a similar cycle of plan-act-assess-revise across different aspects of the stack (e.g., authentication, authorization, and auditing).  However, there are differences between the degree of enforcement versus guidance.  The origin of the standard also has a significant influence on the framework designers</w:t>
       </w:r>
       <w:r>
-        <w:t>’</w:t>
+        <w:t>'</w:t>
       </w:r>
       <w:r>
         <w:t xml:space="preserve"> perspective, such as COBIT deriving from IT auditing then expanding with industry commonalities.</w:t>
@@ -601,7 +601,7 @@
         <w:t xml:space="preserve"> understand the context of the user</w:t>
       </w:r>
       <w:r>
-        <w:t>’</w:t>
+        <w:t>'</w:t>
       </w:r>
       <w:r>
         <w:t xml:space="preserve">s profile, the experience can be customized and produce more </w:t>
@@ -1167,14 +1167,6 @@
     </w:p>
     <w:p>
       <w:pPr>
-        <w:pStyle w:val="Heading2"/>
-      </w:pPr>
-      <w:r>
-        <w:t>Information</w:t>
-      </w:r>
-    </w:p>
-    <w:p>
-      <w:pPr>
         <w:pStyle w:val="Heading1"/>
       </w:pPr>
       <w:r>
@@ -1279,18 +1271,15 @@
         <w:t>Mickens, 2015)</w:t>
       </w:r>
       <w:r>
-        <w:t xml:space="preserve">.  It is too late to discuss service redundancies and fail-over technologies after the service is offline, or least privileges after a support technician accidentally corrupts customer data.  These challenges will continue to occur until there is sufficient awareness, and team members </w:t>
-      </w:r>
+        <w:t>.  It is too late to discuss service redundancies and fail-over technologies after the service is offline, or least privileges after a support technician accidentally corrupts customer data.  These challenges will continue to occur until there is sufficient awareness, and team members understand the damage that follows their actions.  If we can at least stop the good guys doing bad stuff, the organization would be in a much better position.</w:t>
+      </w:r>
+    </w:p>
+    <w:p>
+      <w:pPr>
+        <w:pStyle w:val="Heading2"/>
+      </w:pPr>
       <w:r>
         <w:lastRenderedPageBreak/>
-        <w:t>understand the damage that follows their actions.  If we can at least stop the good guys doing bad stuff, the organization would be in a much better position.</w:t>
-      </w:r>
-    </w:p>
-    <w:p>
-      <w:pPr>
-        <w:pStyle w:val="Heading2"/>
-      </w:pPr>
-      <w:r>
         <w:t>International actors</w:t>
       </w:r>
     </w:p>
@@ -1507,11 +1496,11 @@
         </w:sdtContent>
       </w:sdt>
       <w:r>
-        <w:t xml:space="preserve">.  Technological solutions like deploying </w:t>
+        <w:t xml:space="preserve">.  Technological solutions like deploying applications across multiple Public Cloud Service Provider (CSP) data centers can minimize the influence of DoS attacks.  However, these same legal protections do not uniformly exist across </w:t>
       </w:r>
       <w:r>
         <w:lastRenderedPageBreak/>
-        <w:t>applications across multiple Public Cloud Service Provider (CSP) data centers can minimize the influence of DoS attacks.  However, these same legal protections do not uniformly exist across the globe, and regulations around data placement can limit the accessibility of flexible fail-over solutions.</w:t>
+        <w:t>the globe, and regulations around data placement can limit the accessibility of flexible fail-over solutions.</w:t>
       </w:r>
     </w:p>
     <w:p>
@@ -1585,7 +1574,31 @@
         </w:sdtContent>
       </w:sdt>
       <w:r>
-        <w:t xml:space="preserve">.  The political values of nations contribute to the disparity, such as Europe prioritizing end-user safety versus authoritarian governments preferring to save face.  When requirements around transparency do not fully exist, then even legitimate partners are unlikely to tell the whole truth.  Being the only business that is forthcoming creates a competitive disadvantage, as customers only see “A” claims to be more secure than “B.” Without a carrot or stick, how can a domestic company ensure security incidents are timely and accurately communicated?  Imagine the challenges with less reputable </w:t>
+        <w:t xml:space="preserve">.  The political values of nations contribute to the disparity, such as Europe prioritizing end-user safety versus authoritarian governments preferring to save face.  When requirements around transparency do not fully exist, then even legitimate partners are unlikely to tell the whole truth.  Being the only business that is forthcoming creates a competitive disadvantage, as customers only see </w:t>
+      </w:r>
+      <w:r>
+        <w:t>"</w:t>
+      </w:r>
+      <w:r>
+        <w:t>A</w:t>
+      </w:r>
+      <w:r>
+        <w:t>"</w:t>
+      </w:r>
+      <w:r>
+        <w:t xml:space="preserve"> claims to be more secure than </w:t>
+      </w:r>
+      <w:r>
+        <w:t>"</w:t>
+      </w:r>
+      <w:r>
+        <w:t>B.</w:t>
+      </w:r>
+      <w:r>
+        <w:t>"</w:t>
+      </w:r>
+      <w:r>
+        <w:t xml:space="preserve"> Without a carrot or stick, how can a domestic company ensure security incidents are timely and accurately communicated?  Imagine the challenges with less reputable </w:t>
       </w:r>
       <w:proofErr w:type="gramStart"/>
       <w:r>
@@ -1638,11 +1651,7 @@
         </w:sdtContent>
       </w:sdt>
       <w:r>
-        <w:t xml:space="preserve">.  Substantial effort goes into protecting these platforms, but little </w:t>
-      </w:r>
-      <w:r>
-        <w:lastRenderedPageBreak/>
-        <w:t>attention considers the other side of the equation—all of these people</w:t>
+        <w:t>.  Substantial effort goes into protecting these platforms, but little attention considers the other side of the equation—all of these people</w:t>
       </w:r>
       <w:sdt>
         <w:sdtPr>
@@ -1671,7 +1680,11 @@
         </w:sdtContent>
       </w:sdt>
       <w:r>
-        <w:t>.  Modern enterprise networks have hundreds of users that are authorized to perform tasks. When those users fail, it can be very challenging to detect, mitigate, or even control the blast radius</w:t>
+        <w:t xml:space="preserve">.  Modern enterprise networks have hundreds of users that are authorized to perform tasks. </w:t>
+      </w:r>
+      <w:r>
+        <w:lastRenderedPageBreak/>
+        <w:t>When those users fail, it can be very challenging to detect, mitigate, or even control the blast radius</w:t>
       </w:r>
       <w:r>
         <w:t xml:space="preserve"> </w:t>
@@ -1833,18 +1846,20 @@
         </w:sdtContent>
       </w:sdt>
       <w:r>
-        <w:t xml:space="preserve">.  Given the availability of exploitation software, organizations need to consider these scenarios as part of their risk management planning.  Addressing these unknown unknowns </w:t>
-      </w:r>
+        <w:t>.  Given the availability of exploitation software, organizations need to consider these scenarios as part of their risk management planning.  Addressing these unknown unknowns requires defense-in-depth mindsets that expand beyond edge firewalls to include more robust Intrusion Detection and Prevention Systems (IDS/IPS).</w:t>
+      </w:r>
+    </w:p>
+    <w:p>
+      <w:pPr>
+        <w:ind w:firstLine="720"/>
+      </w:pPr>
+    </w:p>
+    <w:p>
+      <w:pPr>
+        <w:pStyle w:val="Heading2"/>
+      </w:pPr>
       <w:r>
         <w:lastRenderedPageBreak/>
-        <w:t>requires defense-in-depth mindsets that expand beyond edge firewalls to include more robust Intrusion Detection and Prevention Systems (IDS/IPS).</w:t>
-      </w:r>
-    </w:p>
-    <w:p>
-      <w:pPr>
-        <w:pStyle w:val="Heading2"/>
-      </w:pPr>
-      <w:r>
         <w:t xml:space="preserve">Patch Management and </w:t>
       </w:r>
       <w:r>
@@ -1923,32 +1938,25 @@
     </w:p>
     <w:p>
       <w:pPr>
-        <w:rPr>
-          <w:b/>
-        </w:rPr>
-      </w:pPr>
-      <w:r>
-        <w:br w:type="page"/>
-      </w:r>
-    </w:p>
-    <w:p>
-      <w:pPr>
         <w:pStyle w:val="Heading2"/>
       </w:pPr>
       <w:r>
+        <w:t>Ph</w:t>
+      </w:r>
+      <w:r>
+        <w:t>ishing</w:t>
+      </w:r>
+    </w:p>
+    <w:p>
+      <w:pPr>
+        <w:ind w:firstLine="720"/>
+      </w:pPr>
+      <w:r>
+        <w:t xml:space="preserve">Users interact with spoofed resources through cold-calling or name squatting scenarios, such as emails directing them to netflix.com.evil.com.  Previous security messages tell the user to look for details, like misspellings, as evidence of being fake (Proctor &amp; J, 2015).  However, this implicitly implies that perfect grammar infers being real.  When users connect to websites, training has also told them to look for the security icon, but this only means the traffic is encrypted (Hunt, 2019).  Without a consistent and reliable method to determine that a resource is genuine, the only alternative is skepticism.  For instance, when a banker calls for account information, hang up and call them back through the main switchboard.  If the call were real, there would be a note on the file, and another representative will assist.  Along those same lines, if netflix.com.evil.com, needs an update to your information, start at Bing and search for Netflix </w:t>
+      </w:r>
+      <w:r>
         <w:lastRenderedPageBreak/>
-        <w:t>Ph</w:t>
-      </w:r>
-      <w:r>
-        <w:t>ishing</w:t>
-      </w:r>
-    </w:p>
-    <w:p>
-      <w:pPr>
-        <w:ind w:firstLine="720"/>
-      </w:pPr>
-      <w:r>
-        <w:t xml:space="preserve">Users interact with spoofed resources through cold-calling or name squatting scenarios, such as emails directing them to netflix.com.evil.com.  Previous security messages tell the user to look for details, like misspellings, as evidence of being fake (Proctor &amp; J, 2015).  However, this implicitly implies that perfect grammar infers being real.  When users connect to websites, training has also told them to look for the security icon, but this only means the traffic is encrypted (Hunt, 2019).  Without a consistent and reliable method to determine that a resource is genuine, the only alternative is skepticism.  For instance, when a banker calls for account information, hang up and call them back through the main switchboard.  If the call were real, there would be a note on the file, and another representative will assist.  Along those same lines, if netflix.com.evil.com, needs an update to your information, start at Bing and search for Netflix login, scrolling past the advertisements to the real site.  While none of these methods are </w:t>
+        <w:t xml:space="preserve">login, scrolling past the advertisements to the real site.  While none of these methods are </w:t>
       </w:r>
       <w:proofErr w:type="gramStart"/>
       <w:r>
@@ -2026,13 +2034,13 @@
         <w:t xml:space="preserve">) or embed ransomware into mail attachments—it bypasses these network barriers and allows unauthorized access to information.  Further complicating matters, the boundary of the network is becoming more abstract due to the notion of </w:t>
       </w:r>
       <w:r>
-        <w:t>“</w:t>
+        <w:t>"</w:t>
       </w:r>
       <w:r>
         <w:t>everything as a service</w:t>
       </w:r>
       <w:r>
-        <w:t>”</w:t>
+        <w:t>"</w:t>
       </w:r>
       <w:sdt>
         <w:sdtPr>
@@ -2054,14 +2062,7 @@
             <w:rPr>
               <w:noProof/>
             </w:rPr>
-            <w:t xml:space="preserve"> (Paller, Mahalik, Skoudis, &amp; Ullrich, </w:t>
-          </w:r>
-          <w:r>
-            <w:rPr>
-              <w:noProof/>
-            </w:rPr>
-            <w:lastRenderedPageBreak/>
-            <w:t>2020)</w:t>
+            <w:t xml:space="preserve"> (Paller, Mahalik, Skoudis, &amp; Ullrich, 2020)</w:t>
           </w:r>
           <w:r>
             <w:fldChar w:fldCharType="end"/>
@@ -2151,7 +2152,11 @@
         </w:sdtContent>
       </w:sdt>
       <w:r>
-        <w:t>.  These competing requirements cause national security policies to make trade-offs between government control, societal freedoms, and rights of international actors</w:t>
+        <w:t xml:space="preserve">.  These </w:t>
+      </w:r>
+      <w:r>
+        <w:lastRenderedPageBreak/>
+        <w:t>competing requirements cause national security policies to make trade-offs between government control, societal freedoms, and rights of international actors</w:t>
       </w:r>
       <w:sdt>
         <w:sdtPr>
@@ -2228,7 +2233,7 @@
         <w:t>.  While the EU</w:t>
       </w:r>
       <w:r>
-        <w:t>’</w:t>
+        <w:t>'</w:t>
       </w:r>
       <w:r>
         <w:t xml:space="preserve">s Global Data Protection Regulations (GDPR) mandates severe penalties for negligence, like data breaches, authoritarian countries such as Russia are more </w:t>
@@ -2247,29 +2252,29 @@
         <w:pStyle w:val="Heading2"/>
       </w:pPr>
       <w:r>
+        <w:t>IoT</w:t>
+      </w:r>
+    </w:p>
+    <w:p>
+      <w:pPr>
+        <w:ind w:firstLine="720"/>
+      </w:pPr>
+      <w:r>
+        <w:t xml:space="preserve">The Internet of Things (IoT) represents the next evolutionary step in communication and system connectivity.  Naïve outsiders see this industry as a series of gimmicks, Apple watches, and smart toasters.  Those statements are true, but more importantly, it also creates the missing bridge between cyber and physical systems (CPS).  This capability comes from sensor and input networks that emit telemetry into ubiquitous cloud computing and machine learning platforms.  Using physical motors and actuators, artificial intelligence and big data solutions can then reach back into manufacturing and safety systems.  As information and decision processes transact across this bridge, it enables organizations to execute expert workflows autonomously and </w:t>
+      </w:r>
+      <w:r>
+        <w:t>prevent costly failures</w:t>
+      </w:r>
+      <w:r>
+        <w:t>.  However, many challenges exist around ensuring the confidentiality, integrity, and availability (CIA) of all participants of this system.</w:t>
+      </w:r>
+    </w:p>
+    <w:p>
+      <w:pPr>
+        <w:ind w:firstLine="720"/>
+      </w:pPr>
+      <w:r>
         <w:lastRenderedPageBreak/>
-        <w:t>IoT</w:t>
-      </w:r>
-    </w:p>
-    <w:p>
-      <w:pPr>
-        <w:ind w:firstLine="720"/>
-      </w:pPr>
-      <w:r>
-        <w:t xml:space="preserve">The Internet of Things (IoT) represents the next evolutionary step in communication and system connectivity.  Naïve outsiders see this industry as a series of gimmicks, Apple watches, and smart toasters.  Those statements are true, but more importantly, it also creates the missing bridge between cyber and physical systems (CPS).  This capability comes from sensor and input networks that emit telemetry into ubiquitous cloud computing and machine learning platforms.  Using physical motors and actuators, artificial intelligence and big data solutions can then reach back into manufacturing and safety systems.  As information and decision processes transact across this bridge, it enables organizations to execute expert workflows autonomously and </w:t>
-      </w:r>
-      <w:r>
-        <w:t>prevent costly failures</w:t>
-      </w:r>
-      <w:r>
-        <w:t>.  However, many challenges exist around ensuring the confidentiality, integrity, and availability (CIA) of all participants of this system.</w:t>
-      </w:r>
-    </w:p>
-    <w:p>
-      <w:pPr>
-        <w:ind w:firstLine="720"/>
-      </w:pPr>
-      <w:r>
         <w:t>According to Gartner, the trend of weak authentication controls impacts nearly 50% of all IoT vendors</w:t>
       </w:r>
       <w:sdt>
@@ -2395,11 +2400,7 @@
       </w:r>
       <w:proofErr w:type="gramEnd"/>
       <w:r>
-        <w:t xml:space="preserve"> guidelines.  However, that is not as practical due to unacceptable costs both financially and in terms of user experience.  For example, the business </w:t>
-      </w:r>
-      <w:r>
-        <w:lastRenderedPageBreak/>
-        <w:t>uses many IoT devices that lack remote firmware upgrade capabilities.  It might be acceptable to have the operations team manually upgrade each device annually—though the labor costs are too high for monthly cadences.  In many scenarios, choosing a security investment is not binary (do everything versus do nothing).  Instead, the purchase can be in the middle and follow a phased release</w:t>
+        <w:t xml:space="preserve"> guidelines.  However, that is not as practical due to unacceptable costs both financially and in terms of user experience.  For example, the business uses many IoT devices that lack remote firmware upgrade capabilities.  It might be acceptable to have the operations team manually upgrade each device annually—though the labor costs are too high for monthly cadences.  In many scenarios, choosing a security investment is not binary (do everything versus do nothing).  Instead, the purchase can be in the middle and follow a phased release</w:t>
       </w:r>
       <w:sdt>
         <w:sdtPr>
@@ -2440,10 +2441,14 @@
         <w:t xml:space="preserve">Vulnerabilities exist at the intersect of three conditions. </w:t>
       </w:r>
       <w:r>
-        <w:t>“</w:t>
-      </w:r>
-      <w:r>
-        <w:t>(1) system susceptibility, such as a design or implementation flaw; (2) threat accessibility, such as system access points or services; (3) threat capability, such as an opponent with the knowledge and resources to discover, access, and exploit a flaw</w:t>
+        <w:t>"</w:t>
+      </w:r>
+      <w:r>
+        <w:t xml:space="preserve">(1) system susceptibility, such as a design or implementation flaw; (2) threat accessibility, such as system access points or </w:t>
+      </w:r>
+      <w:r>
+        <w:lastRenderedPageBreak/>
+        <w:t>services; (3) threat capability, such as an opponent with the knowledge and resources to discover, access, and exploit a flaw</w:t>
       </w:r>
       <w:r>
         <w:t>”</w:t>
@@ -2498,11 +2503,7 @@
         <w:t>disease</w:t>
       </w:r>
       <w:r>
-        <w:t xml:space="preserve">.  Hi-Tech would desire that leadership signs off on every work order, which is not feasible given the competing demands for time.  Some staff members are aware of an override code to bypass this requirement and get the invoices out the door.  While the rule intends to </w:t>
-      </w:r>
-      <w:r>
-        <w:lastRenderedPageBreak/>
-        <w:t>ensure that invoices are complete and promote accountability, it also causes a bottleneck that impedes timely delivery.  On the one hand, the security team could remove the bypass feature, but this introduces additional work for the team.  Approaching the prioritization of these scenarios requires a gentle touch, as security enables the business, not the other way around</w:t>
+        <w:t>.  Hi-Tech would desire that leadership signs off on every work order, which is not feasible given the competing demands for time.  Some staff members are aware of an override code to bypass this requirement and get the invoices out the door.  While the rule intends to ensure that invoices are complete and promote accountability, it also causes a bottleneck that impedes timely delivery.  On the one hand, the security team could remove the bypass feature, but this introduces additional work for the team.  Approaching the prioritization of these scenarios requires a gentle touch, as security enables the business, not the other way around</w:t>
       </w:r>
       <w:sdt>
         <w:sdtPr>
@@ -2576,7 +2577,11 @@
       </w:r>
       <w:proofErr w:type="gramEnd"/>
       <w:r>
-        <w:t xml:space="preserve"> respectively.  Once the planning is complete, it can be challenging to introduce additional work as it requires an expensive reset.  If the security team is divorced from this cadence, there is a high risk to existing business commitments.  While the senior leadership team might be willing to accept those scheduling challenges, it puts unnecessary stress on the teams.  For instance, postponing the release might delay a big customer onboarding into the platform.  Ultimately these decisions are trading one set of risks for another.</w:t>
+        <w:t xml:space="preserve"> respectively.  Once the planning is complete, it can be challenging to introduce additional work as it requires an expensive reset.  If </w:t>
+      </w:r>
+      <w:r>
+        <w:lastRenderedPageBreak/>
+        <w:t>the security team is divorced from this cadence, there is a high risk to existing business commitments.  While the senior leadership team might be willing to accept those scheduling challenges, it puts unnecessary stress on the teams.  For instance, postponing the release might delay a big customer onboarding into the platform.  Ultimately these decisions are trading one set of risks for another.</w:t>
       </w:r>
     </w:p>
     <w:p>
@@ -5900,7 +5905,7 @@
 </file>
 
 <file path=customXml/itemProps1.xml><?xml version="1.0" encoding="utf-8"?>
-<ds:datastoreItem xmlns:ds="http://schemas.openxmlformats.org/officeDocument/2006/customXml" ds:itemID="{D1801D62-3B16-4581-A608-DFEFE9483491}">
+<ds:datastoreItem xmlns:ds="http://schemas.openxmlformats.org/officeDocument/2006/customXml" ds:itemID="{BAE2F88C-7FDC-4005-BFF1-A7DF448982F8}">
   <ds:schemaRefs>
     <ds:schemaRef ds:uri="http://schemas.openxmlformats.org/officeDocument/2006/bibliography"/>
   </ds:schemaRefs>

</xml_diff>